<commit_message>
press release final feedback
</commit_message>
<xml_diff>
--- a/code/press_release/press_release_template.docx
+++ b/code/press_release/press_release_template.docx
@@ -121,9 +121,45 @@
         <w:pStyle w:val="paragraphstyle"/>
       </w:pPr>
     </w:p>
+    <w:p>
+      <w:pPr>
+        <w:pStyle w:val="numberedstyle2"/>
+      </w:pPr>
+      <w:r>
+        <w:t xml:space="preserve">Text for </w:t>
+      </w:r>
+      <w:proofErr w:type="spellStart"/>
+      <w:r>
+        <w:t>numbered_point</w:t>
+      </w:r>
+      <w:proofErr w:type="spellEnd"/>
+    </w:p>
+    <w:p>
+      <w:pPr>
+        <w:pStyle w:val="numberedpoint"/>
+        <w:numPr>
+          <w:ilvl w:val="0"/>
+          <w:numId w:val="0"/>
+        </w:numPr>
+        <w:ind w:left="360"/>
+      </w:pPr>
+    </w:p>
+    <w:p>
+      <w:pPr>
+        <w:pStyle w:val="indentstyle"/>
+      </w:pPr>
+      <w:r>
+        <w:t xml:space="preserve">Text for </w:t>
+      </w:r>
+      <w:proofErr w:type="spellStart"/>
+      <w:r>
+        <w:t>indent_style</w:t>
+      </w:r>
+      <w:proofErr w:type="spellEnd"/>
+    </w:p>
     <w:sectPr>
       <w:pgSz w:w="11906" w:h="16838"/>
-      <w:pgMar w:top="720" w:right="720" w:bottom="720" w:left="720" w:header="708" w:footer="708" w:gutter="0"/>
+      <w:pgMar w:top="720" w:right="720" w:bottom="142" w:left="720" w:header="708" w:footer="708" w:gutter="0"/>
       <w:cols w:space="708"/>
       <w:docGrid w:linePitch="360"/>
     </w:sectPr>
@@ -134,6 +170,180 @@
 <file path=word/numbering.xml><?xml version="1.0" encoding="utf-8"?>
 <w:numbering xmlns:wpc="http://schemas.microsoft.com/office/word/2010/wordprocessingCanvas" xmlns:cx="http://schemas.microsoft.com/office/drawing/2014/chartex" xmlns:cx1="http://schemas.microsoft.com/office/drawing/2015/9/8/chartex" xmlns:cx2="http://schemas.microsoft.com/office/drawing/2015/10/21/chartex" xmlns:cx3="http://schemas.microsoft.com/office/drawing/2016/5/9/chartex" xmlns:cx4="http://schemas.microsoft.com/office/drawing/2016/5/10/chartex" xmlns:cx5="http://schemas.microsoft.com/office/drawing/2016/5/11/chartex" xmlns:cx6="http://schemas.microsoft.com/office/drawing/2016/5/12/chartex" xmlns:cx7="http://schemas.microsoft.com/office/drawing/2016/5/13/chartex" xmlns:cx8="http://schemas.microsoft.com/office/drawing/2016/5/14/chartex" xmlns:mc="http://schemas.openxmlformats.org/markup-compatibility/2006" xmlns:aink="http://schemas.microsoft.com/office/drawing/2016/ink" xmlns:am3d="http://schemas.microsoft.com/office/drawing/2017/model3d" xmlns:o="urn:schemas-microsoft-com:office:office" xmlns:oel="http://schemas.microsoft.com/office/2019/extlst" xmlns:r="http://schemas.openxmlformats.org/officeDocument/2006/relationships" xmlns:m="http://schemas.openxmlformats.org/officeDocument/2006/math" xmlns:v="urn:schemas-microsoft-com:vml" xmlns:wp14="http://schemas.microsoft.com/office/word/2010/wordprocessingDrawing" xmlns:wp="http://schemas.openxmlformats.org/drawingml/2006/wordprocessingDrawing" xmlns:w10="urn:schemas-microsoft-com:office:word" xmlns:w="http://schemas.openxmlformats.org/wordprocessingml/2006/main" xmlns:w14="http://schemas.microsoft.com/office/word/2010/wordml" xmlns:w15="http://schemas.microsoft.com/office/word/2012/wordml" xmlns:w16cex="http://schemas.microsoft.com/office/word/2018/wordml/cex" xmlns:w16cid="http://schemas.microsoft.com/office/word/2016/wordml/cid" xmlns:w16="http://schemas.microsoft.com/office/word/2018/wordml" xmlns:w16du="http://schemas.microsoft.com/office/word/2023/wordml/word16du" xmlns:w16sdtdh="http://schemas.microsoft.com/office/word/2020/wordml/sdtdatahash" xmlns:w16se="http://schemas.microsoft.com/office/word/2015/wordml/symex" xmlns:wpg="http://schemas.microsoft.com/office/word/2010/wordprocessingGroup" xmlns:wpi="http://schemas.microsoft.com/office/word/2010/wordprocessingInk" xmlns:wne="http://schemas.microsoft.com/office/word/2006/wordml" xmlns:wps="http://schemas.microsoft.com/office/word/2010/wordprocessingShape" mc:Ignorable="w14 w15 w16se w16cid w16 w16cex w16sdtdh w16du wp14">
   <w:abstractNum w:abstractNumId="0" w15:restartNumberingAfterBreak="0">
+    <w:nsid w:val="54BC0740"/>
+    <w:multiLevelType w:val="hybridMultilevel"/>
+    <w:tmpl w:val="778839A4"/>
+    <w:lvl w:ilvl="0" w:tplc="A224D14E">
+      <w:start w:val="1"/>
+      <w:numFmt w:val="decimal"/>
+      <w:pStyle w:val="numberedpoint"/>
+      <w:lvlText w:val="%1."/>
+      <w:lvlJc w:val="left"/>
+      <w:pPr>
+        <w:ind w:left="720" w:hanging="360"/>
+      </w:pPr>
+    </w:lvl>
+    <w:lvl w:ilvl="1" w:tplc="08090019" w:tentative="1">
+      <w:start w:val="1"/>
+      <w:numFmt w:val="lowerLetter"/>
+      <w:lvlText w:val="%2."/>
+      <w:lvlJc w:val="left"/>
+      <w:pPr>
+        <w:ind w:left="1440" w:hanging="360"/>
+      </w:pPr>
+    </w:lvl>
+    <w:lvl w:ilvl="2" w:tplc="0809001B" w:tentative="1">
+      <w:start w:val="1"/>
+      <w:numFmt w:val="lowerRoman"/>
+      <w:lvlText w:val="%3."/>
+      <w:lvlJc w:val="right"/>
+      <w:pPr>
+        <w:ind w:left="2160" w:hanging="180"/>
+      </w:pPr>
+    </w:lvl>
+    <w:lvl w:ilvl="3" w:tplc="0809000F" w:tentative="1">
+      <w:start w:val="1"/>
+      <w:numFmt w:val="decimal"/>
+      <w:lvlText w:val="%4."/>
+      <w:lvlJc w:val="left"/>
+      <w:pPr>
+        <w:ind w:left="2880" w:hanging="360"/>
+      </w:pPr>
+    </w:lvl>
+    <w:lvl w:ilvl="4" w:tplc="08090019" w:tentative="1">
+      <w:start w:val="1"/>
+      <w:numFmt w:val="lowerLetter"/>
+      <w:lvlText w:val="%5."/>
+      <w:lvlJc w:val="left"/>
+      <w:pPr>
+        <w:ind w:left="3600" w:hanging="360"/>
+      </w:pPr>
+    </w:lvl>
+    <w:lvl w:ilvl="5" w:tplc="0809001B" w:tentative="1">
+      <w:start w:val="1"/>
+      <w:numFmt w:val="lowerRoman"/>
+      <w:lvlText w:val="%6."/>
+      <w:lvlJc w:val="right"/>
+      <w:pPr>
+        <w:ind w:left="4320" w:hanging="180"/>
+      </w:pPr>
+    </w:lvl>
+    <w:lvl w:ilvl="6" w:tplc="0809000F" w:tentative="1">
+      <w:start w:val="1"/>
+      <w:numFmt w:val="decimal"/>
+      <w:lvlText w:val="%7."/>
+      <w:lvlJc w:val="left"/>
+      <w:pPr>
+        <w:ind w:left="5040" w:hanging="360"/>
+      </w:pPr>
+    </w:lvl>
+    <w:lvl w:ilvl="7" w:tplc="08090019" w:tentative="1">
+      <w:start w:val="1"/>
+      <w:numFmt w:val="lowerLetter"/>
+      <w:lvlText w:val="%8."/>
+      <w:lvlJc w:val="left"/>
+      <w:pPr>
+        <w:ind w:left="5760" w:hanging="360"/>
+      </w:pPr>
+    </w:lvl>
+    <w:lvl w:ilvl="8" w:tplc="0809001B" w:tentative="1">
+      <w:start w:val="1"/>
+      <w:numFmt w:val="lowerRoman"/>
+      <w:lvlText w:val="%9."/>
+      <w:lvlJc w:val="right"/>
+      <w:pPr>
+        <w:ind w:left="6480" w:hanging="180"/>
+      </w:pPr>
+    </w:lvl>
+  </w:abstractNum>
+  <w:abstractNum w:abstractNumId="1" w15:restartNumberingAfterBreak="0">
+    <w:nsid w:val="59C3497B"/>
+    <w:multiLevelType w:val="hybridMultilevel"/>
+    <w:tmpl w:val="8228C476"/>
+    <w:lvl w:ilvl="0" w:tplc="2F1E17EE">
+      <w:start w:val="1"/>
+      <w:numFmt w:val="decimal"/>
+      <w:pStyle w:val="numberedstyle2"/>
+      <w:lvlText w:val="%1."/>
+      <w:lvlJc w:val="left"/>
+      <w:pPr>
+        <w:ind w:left="720" w:hanging="360"/>
+      </w:pPr>
+    </w:lvl>
+    <w:lvl w:ilvl="1" w:tplc="08090019" w:tentative="1">
+      <w:start w:val="1"/>
+      <w:numFmt w:val="lowerLetter"/>
+      <w:lvlText w:val="%2."/>
+      <w:lvlJc w:val="left"/>
+      <w:pPr>
+        <w:ind w:left="1440" w:hanging="360"/>
+      </w:pPr>
+    </w:lvl>
+    <w:lvl w:ilvl="2" w:tplc="0809001B" w:tentative="1">
+      <w:start w:val="1"/>
+      <w:numFmt w:val="lowerRoman"/>
+      <w:lvlText w:val="%3."/>
+      <w:lvlJc w:val="right"/>
+      <w:pPr>
+        <w:ind w:left="2160" w:hanging="180"/>
+      </w:pPr>
+    </w:lvl>
+    <w:lvl w:ilvl="3" w:tplc="0809000F" w:tentative="1">
+      <w:start w:val="1"/>
+      <w:numFmt w:val="decimal"/>
+      <w:lvlText w:val="%4."/>
+      <w:lvlJc w:val="left"/>
+      <w:pPr>
+        <w:ind w:left="2880" w:hanging="360"/>
+      </w:pPr>
+    </w:lvl>
+    <w:lvl w:ilvl="4" w:tplc="08090019" w:tentative="1">
+      <w:start w:val="1"/>
+      <w:numFmt w:val="lowerLetter"/>
+      <w:lvlText w:val="%5."/>
+      <w:lvlJc w:val="left"/>
+      <w:pPr>
+        <w:ind w:left="3600" w:hanging="360"/>
+      </w:pPr>
+    </w:lvl>
+    <w:lvl w:ilvl="5" w:tplc="0809001B" w:tentative="1">
+      <w:start w:val="1"/>
+      <w:numFmt w:val="lowerRoman"/>
+      <w:lvlText w:val="%6."/>
+      <w:lvlJc w:val="right"/>
+      <w:pPr>
+        <w:ind w:left="4320" w:hanging="180"/>
+      </w:pPr>
+    </w:lvl>
+    <w:lvl w:ilvl="6" w:tplc="0809000F" w:tentative="1">
+      <w:start w:val="1"/>
+      <w:numFmt w:val="decimal"/>
+      <w:lvlText w:val="%7."/>
+      <w:lvlJc w:val="left"/>
+      <w:pPr>
+        <w:ind w:left="5040" w:hanging="360"/>
+      </w:pPr>
+    </w:lvl>
+    <w:lvl w:ilvl="7" w:tplc="08090019" w:tentative="1">
+      <w:start w:val="1"/>
+      <w:numFmt w:val="lowerLetter"/>
+      <w:lvlText w:val="%8."/>
+      <w:lvlJc w:val="left"/>
+      <w:pPr>
+        <w:ind w:left="5760" w:hanging="360"/>
+      </w:pPr>
+    </w:lvl>
+    <w:lvl w:ilvl="8" w:tplc="0809001B" w:tentative="1">
+      <w:start w:val="1"/>
+      <w:numFmt w:val="lowerRoman"/>
+      <w:lvlText w:val="%9."/>
+      <w:lvlJc w:val="right"/>
+      <w:pPr>
+        <w:ind w:left="6480" w:hanging="180"/>
+      </w:pPr>
+    </w:lvl>
+  </w:abstractNum>
+  <w:abstractNum w:abstractNumId="2" w15:restartNumberingAfterBreak="0">
     <w:nsid w:val="725156CC"/>
     <w:multiLevelType w:val="hybridMultilevel"/>
     <w:tmpl w:val="43A2EB16"/>
@@ -248,7 +458,13 @@
     </w:lvl>
   </w:abstractNum>
   <w:num w:numId="1" w16cid:durableId="572811720">
+    <w:abstractNumId w:val="2"/>
+  </w:num>
+  <w:num w:numId="2" w16cid:durableId="2063096289">
     <w:abstractNumId w:val="0"/>
+  </w:num>
+  <w:num w:numId="3" w16cid:durableId="641736677">
+    <w:abstractNumId w:val="1"/>
   </w:num>
 </w:numbering>
 </file>
@@ -741,9 +957,10 @@
     <w:basedOn w:val="Normal"/>
     <w:link w:val="paragraphstyleChar"/>
     <w:qFormat/>
-    <w:rsid w:val="002901AD"/>
+    <w:rsid w:val="00397778"/>
     <w:pPr>
       <w:spacing w:after="0"/>
+      <w:jc w:val="both"/>
     </w:pPr>
     <w:rPr>
       <w:rFonts w:cs="Arial"/>
@@ -776,7 +993,7 @@
     <w:basedOn w:val="paragraphstyle"/>
     <w:link w:val="bulletstyleChar"/>
     <w:qFormat/>
-    <w:rsid w:val="00DB563F"/>
+    <w:rsid w:val="0099379B"/>
     <w:pPr>
       <w:numPr>
         <w:numId w:val="1"/>
@@ -788,7 +1005,7 @@
     <w:name w:val="paragraph_style Char"/>
     <w:basedOn w:val="DefaultParagraphFont"/>
     <w:link w:val="paragraphstyle"/>
-    <w:rsid w:val="002901AD"/>
+    <w:rsid w:val="00397778"/>
     <w:rPr>
       <w:rFonts w:ascii="Arial" w:hAnsi="Arial" w:cs="Arial"/>
       <w:sz w:val="24"/>
@@ -800,7 +1017,7 @@
     <w:name w:val="bullet_style Char"/>
     <w:basedOn w:val="paragraphstyleChar"/>
     <w:link w:val="bulletstyle"/>
-    <w:rsid w:val="00DB563F"/>
+    <w:rsid w:val="0099379B"/>
     <w:rPr>
       <w:rFonts w:ascii="Arial" w:hAnsi="Arial" w:cs="Arial"/>
       <w:sz w:val="24"/>
@@ -849,6 +1066,78 @@
       <w:rFonts w:ascii="Arial" w:hAnsi="Arial"/>
       <w:b w:val="0"/>
       <w:sz w:val="18"/>
+    </w:rPr>
+  </w:style>
+  <w:style w:type="paragraph" w:customStyle="1" w:styleId="numberedpoint">
+    <w:name w:val="numbered_point"/>
+    <w:basedOn w:val="paragraphstyle"/>
+    <w:link w:val="numberedpointChar"/>
+    <w:qFormat/>
+    <w:rsid w:val="00904C79"/>
+    <w:pPr>
+      <w:numPr>
+        <w:numId w:val="2"/>
+      </w:numPr>
+      <w:ind w:left="360"/>
+    </w:pPr>
+  </w:style>
+  <w:style w:type="character" w:customStyle="1" w:styleId="numberedpointChar">
+    <w:name w:val="numbered_point Char"/>
+    <w:basedOn w:val="paragraphstyleChar"/>
+    <w:link w:val="numberedpoint"/>
+    <w:rsid w:val="00904C79"/>
+    <w:rPr>
+      <w:rFonts w:ascii="Arial" w:hAnsi="Arial" w:cs="Arial"/>
+      <w:sz w:val="24"/>
+      <w:szCs w:val="24"/>
+      <w:lang w:val="en-US"/>
+    </w:rPr>
+  </w:style>
+  <w:style w:type="paragraph" w:customStyle="1" w:styleId="indentstyle">
+    <w:name w:val="indent_style"/>
+    <w:basedOn w:val="paragraphstyle"/>
+    <w:link w:val="indentstyleChar"/>
+    <w:qFormat/>
+    <w:rsid w:val="00DB5FA4"/>
+    <w:pPr>
+      <w:ind w:left="720" w:hanging="360"/>
+    </w:pPr>
+  </w:style>
+  <w:style w:type="character" w:customStyle="1" w:styleId="indentstyleChar">
+    <w:name w:val="indent_style Char"/>
+    <w:basedOn w:val="numberedpointChar"/>
+    <w:link w:val="indentstyle"/>
+    <w:rsid w:val="00DB5FA4"/>
+    <w:rPr>
+      <w:rFonts w:ascii="Arial" w:hAnsi="Arial" w:cs="Arial"/>
+      <w:sz w:val="24"/>
+      <w:szCs w:val="24"/>
+      <w:lang w:val="en-US"/>
+    </w:rPr>
+  </w:style>
+  <w:style w:type="paragraph" w:customStyle="1" w:styleId="numberedstyle2">
+    <w:name w:val="numbered_style_2"/>
+    <w:basedOn w:val="numberedpoint"/>
+    <w:link w:val="numberedstyle2Char"/>
+    <w:qFormat/>
+    <w:rsid w:val="005E139A"/>
+    <w:pPr>
+      <w:numPr>
+        <w:numId w:val="3"/>
+      </w:numPr>
+      <w:ind w:left="360"/>
+    </w:pPr>
+  </w:style>
+  <w:style w:type="character" w:customStyle="1" w:styleId="numberedstyle2Char">
+    <w:name w:val="numbered_style_2 Char"/>
+    <w:basedOn w:val="numberedpointChar"/>
+    <w:link w:val="numberedstyle2"/>
+    <w:rsid w:val="005E139A"/>
+    <w:rPr>
+      <w:rFonts w:ascii="Arial" w:hAnsi="Arial" w:cs="Arial"/>
+      <w:sz w:val="24"/>
+      <w:szCs w:val="24"/>
+      <w:lang w:val="en-US"/>
     </w:rPr>
   </w:style>
 </w:styles>

</xml_diff>